<commit_message>
Adding more relevent analysis to problem for hypothesis
</commit_message>
<xml_diff>
--- a/Michael_Telahun_Project1.docx
+++ b/Michael_Telahun_Project1.docx
@@ -68,19 +68,8 @@
           <w:sz w:val="36"/>
           <w:szCs w:val="36"/>
         </w:rPr>
-        <w:t xml:space="preserve">Dr. </w:t>
-      </w:r>
-      <w:proofErr w:type="spellStart"/>
-      <w:r>
-        <w:rPr>
-          <w:b/>
-          <w:bCs/>
-          <w:sz w:val="36"/>
-          <w:szCs w:val="36"/>
-        </w:rPr>
-        <w:t>Kantardzic</w:t>
-      </w:r>
-      <w:proofErr w:type="spellEnd"/>
+        <w:t>Dr. Kantardzic</w:t>
+      </w:r>
     </w:p>
     <w:p>
       <w:pPr>
@@ -142,7 +131,7 @@
           <w:szCs w:val="40"/>
           <w:u w:val="single"/>
         </w:rPr>
-        <w:t>MOBA</w:t>
+        <w:t>Election</w:t>
       </w:r>
       <w:r>
         <w:rPr>
@@ -152,17 +141,122 @@
           <w:szCs w:val="40"/>
           <w:u w:val="single"/>
         </w:rPr>
-        <w:t>/MMORPG</w:t>
-      </w:r>
-      <w:r>
-        <w:rPr>
-          <w:b/>
-          <w:bCs/>
-          <w:sz w:val="40"/>
-          <w:szCs w:val="40"/>
+        <w:t xml:space="preserve"> Related Tweets </w:t>
+      </w:r>
+    </w:p>
+    <w:p>
+      <w:pPr>
+        <w:jc w:val="center"/>
+        <w:rPr>
           <w:u w:val="single"/>
         </w:rPr>
-        <w:t xml:space="preserve"> Related Tweets </w:t>
+      </w:pPr>
+    </w:p>
+    <w:p>
+      <w:pPr>
+        <w:rPr>
+          <w:u w:val="single"/>
+        </w:rPr>
+      </w:pPr>
+      <w:r>
+        <w:rPr>
+          <w:u w:val="single"/>
+        </w:rPr>
+        <w:br w:type="page"/>
+      </w:r>
+    </w:p>
+    <w:p>
+      <w:r>
+        <w:lastRenderedPageBreak/>
+        <w:t xml:space="preserve">Twitter data has become a hot topic for data mining tasks in several fields. The unstructured information in Twitter data streams makes mining processes and analysis difficult to carry out but often results in a rich creation of knowledge. </w:t>
+      </w:r>
+      <w:r>
+        <w:t xml:space="preserve">In this work we manipulate, </w:t>
+      </w:r>
+      <w:r>
+        <w:t>prepare,</w:t>
+      </w:r>
+      <w:r>
+        <w:t xml:space="preserve"> and ascertain information from two different days, one in June and one in September, in topics related to the 2020 presidential campaign. As such, several data mining pre-processing techniques were used to </w:t>
+      </w:r>
+      <w:r>
+        <w:t>digest the information deliberately and thoroughly</w:t>
+      </w:r>
+      <w:r>
+        <w:t xml:space="preserve"> from both days, creating a temporal analysis that could be applied day by day or over any </w:t>
+      </w:r>
+      <w:r>
+        <w:t>period</w:t>
+      </w:r>
+      <w:r>
+        <w:t xml:space="preserve"> in the future.</w:t>
+      </w:r>
+      <w:r>
+        <w:t xml:space="preserve"> The analysis was performed based on three hypothesis that wanted to be addressed with time gap of three months in mind: (1) </w:t>
+      </w:r>
+      <w:r>
+        <w:rPr>
+          <w:i/>
+          <w:iCs/>
+        </w:rPr>
+        <w:t>regions or states will be more in favor, in September, of one candidate over the other</w:t>
+      </w:r>
+      <w:r>
+        <w:t xml:space="preserve">, (2) </w:t>
+      </w:r>
+      <w:r>
+        <w:rPr>
+          <w:i/>
+          <w:iCs/>
+        </w:rPr>
+        <w:t>more popular people will be tweeting about both candidates</w:t>
+      </w:r>
+      <w:r>
+        <w:t xml:space="preserve">, (3) </w:t>
+      </w:r>
+      <w:r>
+        <w:rPr>
+          <w:i/>
+          <w:iCs/>
+        </w:rPr>
+        <w:t>more conflicting sentiment will exist for both candidates</w:t>
+      </w:r>
+      <w:r>
+        <w:t xml:space="preserve">. The development of these hypothesis and the implementation of munging this information from the tweets is explained in detail within this work. The results show that this information to some degree is not developed enough to make through conclusions; however, given a larger </w:t>
+      </w:r>
+      <w:r>
+        <w:t xml:space="preserve">period </w:t>
+      </w:r>
+      <w:r>
+        <w:t xml:space="preserve">the picture about these questions </w:t>
+      </w:r>
+      <w:r>
+        <w:t>w</w:t>
+      </w:r>
+      <w:r>
+        <w:t>ould be</w:t>
+      </w:r>
+      <w:r>
+        <w:t xml:space="preserve"> painted</w:t>
+      </w:r>
+      <w:r>
+        <w:t xml:space="preserve"> clearer.</w:t>
+      </w:r>
+      <w:r>
+        <w:t xml:space="preserve"> The result (1) shows that. The result (2) shows that. The result (3) shows that.</w:t>
+      </w:r>
+    </w:p>
+    <w:p>
+      <w:pPr>
+        <w:rPr>
+          <w:u w:val="single"/>
+        </w:rPr>
+      </w:pPr>
+      <w:r>
+        <w:rPr>
+          <w:u w:val="single"/>
+        </w:rPr>
+        <w:br w:type="page"/>
       </w:r>
     </w:p>
     <w:p>
@@ -1027,7 +1121,6 @@
           <w:sz w:val="24"/>
           <w:szCs w:val="24"/>
         </w:rPr>
-        <w:lastRenderedPageBreak/>
         <w:tab/>
       </w:r>
       <w:r>
@@ -2369,6 +2462,7 @@
   <w:style w:type="character" w:default="1" w:styleId="DefaultParagraphFont">
     <w:name w:val="Default Paragraph Font"/>
     <w:uiPriority w:val="1"/>
+    <w:semiHidden/>
     <w:unhideWhenUsed/>
   </w:style>
   <w:style w:type="table" w:default="1" w:styleId="TableNormal">

</xml_diff>